<commit_message>
update 24 sept sore
</commit_message>
<xml_diff>
--- a/uploads/verifikasi/kpknl/Kanwil-Salinan KMK-majelisp-sr12019.docx
+++ b/uploads/verifikasi/kpknl/Kanwil-Salinan KMK-majelisp-sr12019.docx
@@ -5561,7 +5561,7 @@
               <w:rPr>
                 <w:rFonts w:ascii="Bookman Old Style" w:hAnsi="Bookman Old Style"/>
               </w:rPr>
-              <w:t>12</w:t>
+              <w:t>123</w:t>
             </w:r>
           </w:p>
         </w:tc>
@@ -6376,7 +6376,7 @@
         <w:rPr>
           <w:rFonts w:ascii="Bookman Old Style" w:hAnsi="Bookman Old Style"/>
         </w:rPr>
-        <w:t>21</w:t>
+        <w:t>123</w:t>
       </w:r>
     </w:p>
     <w:p>
@@ -6442,7 +6442,7 @@
         <w:rPr>
           <w:rFonts w:ascii="Bookman Old Style" w:hAnsi="Bookman Old Style"/>
         </w:rPr>
-        <w:t>21</w:t>
+        <w:t>123</w:t>
       </w:r>
     </w:p>
     <w:p>
@@ -6469,7 +6469,7 @@
         <w:rPr>
           <w:rFonts w:ascii="Bookman Old Style" w:hAnsi="Bookman Old Style"/>
         </w:rPr>
-        <w:t>21</w:t>
+        <w:t>123</w:t>
       </w:r>
     </w:p>
     <w:p>

</xml_diff>